<commit_message>
AMM - refactoring : catching more exception - rename jsp pages titles - some adding on the report
</commit_message>
<xml_diff>
--- a/Rapport_electek.docx
+++ b/Rapport_electek.docx
@@ -305,6 +305,19 @@
       </w:r>
     </w:p>
     <w:p>
+      <w:r>
+        <w:t>Remarque : pour importer toutes les adresses, il faut augmenter le time out du jta</w:t>
+      </w:r>
+      <w:r>
+        <w:t xml:space="preserve"> dans le standalone</w:t>
+      </w:r>
+      <w:bookmarkStart w:id="0" w:name="_GoBack"/>
+      <w:bookmarkEnd w:id="0"/>
+      <w:r>
+        <w:t>.</w:t>
+      </w:r>
+    </w:p>
+    <w:p>
       <w:pPr>
         <w:pStyle w:val="Titre1"/>
       </w:pPr>
@@ -328,7 +341,13 @@
         <w:t>Une page vous permet de choisir, l’élection, le tour et l’année et vous obtenez pour chaque bureau de vote le premier et le dernier candidat, vous avez également la possibilité de regarder le détail par bureau de vote et d</w:t>
       </w:r>
       <w:r>
-        <w:t>e visualiser les score de chacun des candidats de ce dernier.</w:t>
+        <w:t>e visualiser les score</w:t>
+      </w:r>
+      <w:r>
+        <w:t>s</w:t>
+      </w:r>
+      <w:r>
+        <w:t xml:space="preserve"> de chacun des candidats de ce dernier.</w:t>
       </w:r>
     </w:p>
     <w:p>
@@ -382,6 +401,7 @@
         </w:numPr>
       </w:pPr>
       <w:r>
+        <w:lastRenderedPageBreak/>
         <w:t xml:space="preserve">Possibilité </w:t>
       </w:r>
       <w:r>
@@ -451,10 +471,9 @@
         <w:t>d’</w:t>
       </w:r>
       <w:r>
-        <w:t>effectuer un import des données.</w:t>
-      </w:r>
-    </w:p>
-    <w:p/>
+        <w:t xml:space="preserve">effectuer un import des données de changer le statut des utilisateurs. </w:t>
+      </w:r>
+    </w:p>
     <w:p>
       <w:pPr>
         <w:pStyle w:val="Titre1"/>
@@ -495,10 +514,8 @@
       <w:r>
         <w:t xml:space="preserve">it à au final </w:t>
       </w:r>
-      <w:bookmarkStart w:id="0" w:name="_GoBack"/>
-      <w:bookmarkEnd w:id="0"/>
-      <w:r>
-        <w:t xml:space="preserve"> travailler à trois.</w:t>
+      <w:r>
+        <w:t>travailler à trois.</w:t>
       </w:r>
     </w:p>
     <w:sectPr>

</xml_diff>

<commit_message>
DRM - Done Last commit Derniere correction
Ajout d'une exception dans les mail

ainsi que du JS pour les détailBV

et rapport en PDF
</commit_message>
<xml_diff>
--- a/Rapport_electek.docx
+++ b/Rapport_electek.docx
@@ -1,6 +1,6 @@
 
 <file path=word/document.xml><?xml version="1.0" encoding="utf-8"?>
-<w:document xmlns:wpc="http://schemas.microsoft.com/office/word/2010/wordprocessingCanvas" xmlns:cx="http://schemas.microsoft.com/office/drawing/2014/chartex" xmlns:cx1="http://schemas.microsoft.com/office/drawing/2015/9/8/chartex" xmlns:cx2="http://schemas.microsoft.com/office/drawing/2015/10/21/chartex" xmlns:cx3="http://schemas.microsoft.com/office/drawing/2016/5/9/chartex" xmlns:cx4="http://schemas.microsoft.com/office/drawing/2016/5/10/chartex" xmlns:cx5="http://schemas.microsoft.com/office/drawing/2016/5/11/chartex" xmlns:cx6="http://schemas.microsoft.com/office/drawing/2016/5/12/chartex" xmlns:cx7="http://schemas.microsoft.com/office/drawing/2016/5/13/chartex" xmlns:cx8="http://schemas.microsoft.com/office/drawing/2016/5/14/chartex" xmlns:mc="http://schemas.openxmlformats.org/markup-compatibility/2006" xmlns:aink="http://schemas.microsoft.com/office/drawing/2016/ink" xmlns:am3d="http://schemas.microsoft.com/office/drawing/2017/model3d" xmlns:o="urn:schemas-microsoft-com:office:office" xmlns:r="http://schemas.openxmlformats.org/officeDocument/2006/relationships" xmlns:m="http://schemas.openxmlformats.org/officeDocument/2006/math" xmlns:v="urn:schemas-microsoft-com:vml" xmlns:wp14="http://schemas.microsoft.com/office/word/2010/wordprocessingDrawing" xmlns:wp="http://schemas.openxmlformats.org/drawingml/2006/wordprocessingDrawing" xmlns:w10="urn:schemas-microsoft-com:office:word" xmlns:w="http://schemas.openxmlformats.org/wordprocessingml/2006/main" xmlns:w14="http://schemas.microsoft.com/office/word/2010/wordml" xmlns:w15="http://schemas.microsoft.com/office/word/2012/wordml" xmlns:w16cid="http://schemas.microsoft.com/office/word/2016/wordml/cid" xmlns:w16se="http://schemas.microsoft.com/office/word/2015/wordml/symex" xmlns:wpg="http://schemas.microsoft.com/office/word/2010/wordprocessingGroup" xmlns:wpi="http://schemas.microsoft.com/office/word/2010/wordprocessingInk" xmlns:wne="http://schemas.microsoft.com/office/word/2006/wordml" xmlns:wps="http://schemas.microsoft.com/office/word/2010/wordprocessingShape" mc:Ignorable="w14 w15 w16se w16cid wp14">
+<w:document xmlns:wpc="http://schemas.microsoft.com/office/word/2010/wordprocessingCanvas" xmlns:mc="http://schemas.openxmlformats.org/markup-compatibility/2006" xmlns:o="urn:schemas-microsoft-com:office:office" xmlns:r="http://schemas.openxmlformats.org/officeDocument/2006/relationships" xmlns:m="http://schemas.openxmlformats.org/officeDocument/2006/math" xmlns:v="urn:schemas-microsoft-com:vml" xmlns:wp14="http://schemas.microsoft.com/office/word/2010/wordprocessingDrawing" xmlns:wp="http://schemas.openxmlformats.org/drawingml/2006/wordprocessingDrawing" xmlns:w10="urn:schemas-microsoft-com:office:word" xmlns:w="http://schemas.openxmlformats.org/wordprocessingml/2006/main" xmlns:w14="http://schemas.microsoft.com/office/word/2010/wordml" xmlns:w15="http://schemas.microsoft.com/office/word/2012/wordml" xmlns:wpg="http://schemas.microsoft.com/office/word/2010/wordprocessingGroup" xmlns:wpi="http://schemas.microsoft.com/office/word/2010/wordprocessingInk" xmlns:wne="http://schemas.microsoft.com/office/word/2006/wordml" xmlns:wps="http://schemas.microsoft.com/office/word/2010/wordprocessingShape" mc:Ignorable="w14 w15 wp14">
   <w:body>
     <w:p>
       <w:pPr>
@@ -10,6 +10,7 @@
       <w:r>
         <w:rPr>
           <w:noProof/>
+          <w:lang w:eastAsia="fr-FR"/>
         </w:rPr>
         <w:drawing>
           <wp:anchor distT="0" distB="0" distL="114300" distR="114300" simplePos="0" relativeHeight="251658240" behindDoc="1" locked="0" layoutInCell="1" allowOverlap="1">
@@ -95,6 +96,7 @@
       <w:r>
         <w:rPr>
           <w:noProof/>
+          <w:lang w:eastAsia="fr-FR"/>
         </w:rPr>
         <w:drawing>
           <wp:anchor distT="0" distB="0" distL="114300" distR="114300" simplePos="0" relativeHeight="251659264" behindDoc="1" locked="0" layoutInCell="1" allowOverlap="1">
@@ -240,6 +242,7 @@
       <w:r>
         <w:rPr>
           <w:noProof/>
+          <w:lang w:eastAsia="fr-FR"/>
         </w:rPr>
         <w:drawing>
           <wp:inline distT="0" distB="0" distL="0" distR="0" wp14:anchorId="0CB069E7" wp14:editId="7A7689D5">
@@ -311,8 +314,6 @@
       <w:r>
         <w:t xml:space="preserve"> dans le standalone</w:t>
       </w:r>
-      <w:bookmarkStart w:id="0" w:name="_GoBack"/>
-      <w:bookmarkEnd w:id="0"/>
       <w:r>
         <w:t>.</w:t>
       </w:r>
@@ -391,6 +392,18 @@
       <w:r>
         <w:t xml:space="preserve"> sur les bureaux </w:t>
       </w:r>
+      <w:r>
+        <w:t>(</w:t>
+      </w:r>
+      <w:r>
+        <w:t>libellé</w:t>
+      </w:r>
+      <w:r>
+        <w:t>, adresse, numéro de bureau de vote</w:t>
+      </w:r>
+      <w:r>
+        <w:t>...)</w:t>
+      </w:r>
     </w:p>
     <w:p>
       <w:pPr>
@@ -411,6 +424,18 @@
         <w:t xml:space="preserve"> auquel un utilisateur est rattaché</w:t>
       </w:r>
     </w:p>
+    <w:p>
+      <w:pPr>
+        <w:pStyle w:val="Paragraphedeliste"/>
+        <w:numPr>
+          <w:ilvl w:val="0"/>
+          <w:numId w:val="1"/>
+        </w:numPr>
+      </w:pPr>
+      <w:r>
+        <w:t xml:space="preserve">Possibilité de classer les bureaux de vote par arrondissement </w:t>
+      </w:r>
+    </w:p>
     <w:p/>
     <w:p>
       <w:pPr>
@@ -434,8 +459,13 @@
         <w:t>élection</w:t>
       </w:r>
       <w:r>
-        <w:t xml:space="preserve"> donnée le score d’un candidat.</w:t>
-      </w:r>
+        <w:t xml:space="preserve"> donnée le score d’un candidat au niveau globale ainsi que par arrondissement</w:t>
+      </w:r>
+      <w:r>
+        <w:t>.</w:t>
+      </w:r>
+      <w:bookmarkStart w:id="0" w:name="_GoBack"/>
+      <w:bookmarkEnd w:id="0"/>
     </w:p>
     <w:p>
       <w:pPr>
@@ -491,7 +521,13 @@
         </w:numPr>
       </w:pPr>
       <w:r>
-        <w:t>Configuration : En effet, la difficulté principale à laquelle nous avons été confronté a été la configuration du serveur Wildfly afin de procéder au déploiement du projet.</w:t>
+        <w:t xml:space="preserve">Configuration : En effet, la difficulté principale à laquelle nous avons été </w:t>
+      </w:r>
+      <w:r>
+        <w:t>confrontés</w:t>
+      </w:r>
+      <w:r>
+        <w:t xml:space="preserve"> a été la configuration du serveur Wildfly afin de procéder au déploiement du projet.</w:t>
       </w:r>
     </w:p>
     <w:p>
@@ -529,7 +565,7 @@
 </file>
 
 <file path=word/endnotes.xml><?xml version="1.0" encoding="utf-8"?>
-<w:endnotes xmlns:wpc="http://schemas.microsoft.com/office/word/2010/wordprocessingCanvas" xmlns:cx="http://schemas.microsoft.com/office/drawing/2014/chartex" xmlns:cx1="http://schemas.microsoft.com/office/drawing/2015/9/8/chartex" xmlns:cx2="http://schemas.microsoft.com/office/drawing/2015/10/21/chartex" xmlns:cx3="http://schemas.microsoft.com/office/drawing/2016/5/9/chartex" xmlns:cx4="http://schemas.microsoft.com/office/drawing/2016/5/10/chartex" xmlns:cx5="http://schemas.microsoft.com/office/drawing/2016/5/11/chartex" xmlns:cx6="http://schemas.microsoft.com/office/drawing/2016/5/12/chartex" xmlns:cx7="http://schemas.microsoft.com/office/drawing/2016/5/13/chartex" xmlns:cx8="http://schemas.microsoft.com/office/drawing/2016/5/14/chartex" xmlns:mc="http://schemas.openxmlformats.org/markup-compatibility/2006" xmlns:aink="http://schemas.microsoft.com/office/drawing/2016/ink" xmlns:am3d="http://schemas.microsoft.com/office/drawing/2017/model3d" xmlns:o="urn:schemas-microsoft-com:office:office" xmlns:r="http://schemas.openxmlformats.org/officeDocument/2006/relationships" xmlns:m="http://schemas.openxmlformats.org/officeDocument/2006/math" xmlns:v="urn:schemas-microsoft-com:vml" xmlns:wp14="http://schemas.microsoft.com/office/word/2010/wordprocessingDrawing" xmlns:wp="http://schemas.openxmlformats.org/drawingml/2006/wordprocessingDrawing" xmlns:w10="urn:schemas-microsoft-com:office:word" xmlns:w="http://schemas.openxmlformats.org/wordprocessingml/2006/main" xmlns:w14="http://schemas.microsoft.com/office/word/2010/wordml" xmlns:w15="http://schemas.microsoft.com/office/word/2012/wordml" xmlns:w16cid="http://schemas.microsoft.com/office/word/2016/wordml/cid" xmlns:w16se="http://schemas.microsoft.com/office/word/2015/wordml/symex" xmlns:wpg="http://schemas.microsoft.com/office/word/2010/wordprocessingGroup" xmlns:wpi="http://schemas.microsoft.com/office/word/2010/wordprocessingInk" xmlns:wne="http://schemas.microsoft.com/office/word/2006/wordml" xmlns:wps="http://schemas.microsoft.com/office/word/2010/wordprocessingShape" mc:Ignorable="w14 w15 w16se w16cid wp14">
+<w:endnotes xmlns:wpc="http://schemas.microsoft.com/office/word/2010/wordprocessingCanvas" xmlns:mc="http://schemas.openxmlformats.org/markup-compatibility/2006" xmlns:o="urn:schemas-microsoft-com:office:office" xmlns:r="http://schemas.openxmlformats.org/officeDocument/2006/relationships" xmlns:m="http://schemas.openxmlformats.org/officeDocument/2006/math" xmlns:v="urn:schemas-microsoft-com:vml" xmlns:wp14="http://schemas.microsoft.com/office/word/2010/wordprocessingDrawing" xmlns:wp="http://schemas.openxmlformats.org/drawingml/2006/wordprocessingDrawing" xmlns:w10="urn:schemas-microsoft-com:office:word" xmlns:w="http://schemas.openxmlformats.org/wordprocessingml/2006/main" xmlns:w14="http://schemas.microsoft.com/office/word/2010/wordml" xmlns:w15="http://schemas.microsoft.com/office/word/2012/wordml" xmlns:wpg="http://schemas.microsoft.com/office/word/2010/wordprocessingGroup" xmlns:wpi="http://schemas.microsoft.com/office/word/2010/wordprocessingInk" xmlns:wne="http://schemas.microsoft.com/office/word/2006/wordml" xmlns:wps="http://schemas.microsoft.com/office/word/2010/wordprocessingShape" mc:Ignorable="w14 w15 wp14">
   <w:endnote w:type="separator" w:id="-1">
     <w:p>
       <w:pPr>
@@ -554,7 +590,7 @@
 </file>
 
 <file path=word/footnotes.xml><?xml version="1.0" encoding="utf-8"?>
-<w:footnotes xmlns:wpc="http://schemas.microsoft.com/office/word/2010/wordprocessingCanvas" xmlns:cx="http://schemas.microsoft.com/office/drawing/2014/chartex" xmlns:cx1="http://schemas.microsoft.com/office/drawing/2015/9/8/chartex" xmlns:cx2="http://schemas.microsoft.com/office/drawing/2015/10/21/chartex" xmlns:cx3="http://schemas.microsoft.com/office/drawing/2016/5/9/chartex" xmlns:cx4="http://schemas.microsoft.com/office/drawing/2016/5/10/chartex" xmlns:cx5="http://schemas.microsoft.com/office/drawing/2016/5/11/chartex" xmlns:cx6="http://schemas.microsoft.com/office/drawing/2016/5/12/chartex" xmlns:cx7="http://schemas.microsoft.com/office/drawing/2016/5/13/chartex" xmlns:cx8="http://schemas.microsoft.com/office/drawing/2016/5/14/chartex" xmlns:mc="http://schemas.openxmlformats.org/markup-compatibility/2006" xmlns:aink="http://schemas.microsoft.com/office/drawing/2016/ink" xmlns:am3d="http://schemas.microsoft.com/office/drawing/2017/model3d" xmlns:o="urn:schemas-microsoft-com:office:office" xmlns:r="http://schemas.openxmlformats.org/officeDocument/2006/relationships" xmlns:m="http://schemas.openxmlformats.org/officeDocument/2006/math" xmlns:v="urn:schemas-microsoft-com:vml" xmlns:wp14="http://schemas.microsoft.com/office/word/2010/wordprocessingDrawing" xmlns:wp="http://schemas.openxmlformats.org/drawingml/2006/wordprocessingDrawing" xmlns:w10="urn:schemas-microsoft-com:office:word" xmlns:w="http://schemas.openxmlformats.org/wordprocessingml/2006/main" xmlns:w14="http://schemas.microsoft.com/office/word/2010/wordml" xmlns:w15="http://schemas.microsoft.com/office/word/2012/wordml" xmlns:w16cid="http://schemas.microsoft.com/office/word/2016/wordml/cid" xmlns:w16se="http://schemas.microsoft.com/office/word/2015/wordml/symex" xmlns:wpg="http://schemas.microsoft.com/office/word/2010/wordprocessingGroup" xmlns:wpi="http://schemas.microsoft.com/office/word/2010/wordprocessingInk" xmlns:wne="http://schemas.microsoft.com/office/word/2006/wordml" xmlns:wps="http://schemas.microsoft.com/office/word/2010/wordprocessingShape" mc:Ignorable="w14 w15 w16se w16cid wp14">
+<w:footnotes xmlns:wpc="http://schemas.microsoft.com/office/word/2010/wordprocessingCanvas" xmlns:mc="http://schemas.openxmlformats.org/markup-compatibility/2006" xmlns:o="urn:schemas-microsoft-com:office:office" xmlns:r="http://schemas.openxmlformats.org/officeDocument/2006/relationships" xmlns:m="http://schemas.openxmlformats.org/officeDocument/2006/math" xmlns:v="urn:schemas-microsoft-com:vml" xmlns:wp14="http://schemas.microsoft.com/office/word/2010/wordprocessingDrawing" xmlns:wp="http://schemas.openxmlformats.org/drawingml/2006/wordprocessingDrawing" xmlns:w10="urn:schemas-microsoft-com:office:word" xmlns:w="http://schemas.openxmlformats.org/wordprocessingml/2006/main" xmlns:w14="http://schemas.microsoft.com/office/word/2010/wordml" xmlns:w15="http://schemas.microsoft.com/office/word/2012/wordml" xmlns:wpg="http://schemas.microsoft.com/office/word/2010/wordprocessingGroup" xmlns:wpi="http://schemas.microsoft.com/office/word/2010/wordprocessingInk" xmlns:wne="http://schemas.microsoft.com/office/word/2006/wordml" xmlns:wps="http://schemas.microsoft.com/office/word/2010/wordprocessingShape" mc:Ignorable="w14 w15 wp14">
   <w:footnote w:type="separator" w:id="-1">
     <w:p>
       <w:pPr>
@@ -579,7 +615,7 @@
 </file>
 
 <file path=word/numbering.xml><?xml version="1.0" encoding="utf-8"?>
-<w:numbering xmlns:wpc="http://schemas.microsoft.com/office/word/2010/wordprocessingCanvas" xmlns:cx="http://schemas.microsoft.com/office/drawing/2014/chartex" xmlns:cx1="http://schemas.microsoft.com/office/drawing/2015/9/8/chartex" xmlns:cx2="http://schemas.microsoft.com/office/drawing/2015/10/21/chartex" xmlns:cx3="http://schemas.microsoft.com/office/drawing/2016/5/9/chartex" xmlns:cx4="http://schemas.microsoft.com/office/drawing/2016/5/10/chartex" xmlns:cx5="http://schemas.microsoft.com/office/drawing/2016/5/11/chartex" xmlns:cx6="http://schemas.microsoft.com/office/drawing/2016/5/12/chartex" xmlns:cx7="http://schemas.microsoft.com/office/drawing/2016/5/13/chartex" xmlns:cx8="http://schemas.microsoft.com/office/drawing/2016/5/14/chartex" xmlns:mc="http://schemas.openxmlformats.org/markup-compatibility/2006" xmlns:aink="http://schemas.microsoft.com/office/drawing/2016/ink" xmlns:am3d="http://schemas.microsoft.com/office/drawing/2017/model3d" xmlns:o="urn:schemas-microsoft-com:office:office" xmlns:r="http://schemas.openxmlformats.org/officeDocument/2006/relationships" xmlns:m="http://schemas.openxmlformats.org/officeDocument/2006/math" xmlns:v="urn:schemas-microsoft-com:vml" xmlns:wp14="http://schemas.microsoft.com/office/word/2010/wordprocessingDrawing" xmlns:wp="http://schemas.openxmlformats.org/drawingml/2006/wordprocessingDrawing" xmlns:w10="urn:schemas-microsoft-com:office:word" xmlns:w="http://schemas.openxmlformats.org/wordprocessingml/2006/main" xmlns:w14="http://schemas.microsoft.com/office/word/2010/wordml" xmlns:w15="http://schemas.microsoft.com/office/word/2012/wordml" xmlns:w16cid="http://schemas.microsoft.com/office/word/2016/wordml/cid" xmlns:w16se="http://schemas.microsoft.com/office/word/2015/wordml/symex" xmlns:wpg="http://schemas.microsoft.com/office/word/2010/wordprocessingGroup" xmlns:wpi="http://schemas.microsoft.com/office/word/2010/wordprocessingInk" xmlns:wne="http://schemas.microsoft.com/office/word/2006/wordml" xmlns:wps="http://schemas.microsoft.com/office/word/2010/wordprocessingShape" mc:Ignorable="w14 w15 w16se w16cid wp14">
+<w:numbering xmlns:wpc="http://schemas.microsoft.com/office/word/2010/wordprocessingCanvas" xmlns:mc="http://schemas.openxmlformats.org/markup-compatibility/2006" xmlns:o="urn:schemas-microsoft-com:office:office" xmlns:r="http://schemas.openxmlformats.org/officeDocument/2006/relationships" xmlns:m="http://schemas.openxmlformats.org/officeDocument/2006/math" xmlns:v="urn:schemas-microsoft-com:vml" xmlns:wp14="http://schemas.microsoft.com/office/word/2010/wordprocessingDrawing" xmlns:wp="http://schemas.openxmlformats.org/drawingml/2006/wordprocessingDrawing" xmlns:w10="urn:schemas-microsoft-com:office:word" xmlns:w="http://schemas.openxmlformats.org/wordprocessingml/2006/main" xmlns:w14="http://schemas.microsoft.com/office/word/2010/wordml" xmlns:w15="http://schemas.microsoft.com/office/word/2012/wordml" xmlns:wpg="http://schemas.microsoft.com/office/word/2010/wordprocessingGroup" xmlns:wpi="http://schemas.microsoft.com/office/word/2010/wordprocessingInk" xmlns:wne="http://schemas.microsoft.com/office/word/2006/wordml" xmlns:wps="http://schemas.microsoft.com/office/word/2010/wordprocessingShape" mc:Ignorable="w14 w15 wp14">
   <w:abstractNum w:abstractNumId="0" w15:restartNumberingAfterBreak="0">
     <w:nsid w:val="0A7F5D26"/>
     <w:multiLevelType w:val="hybridMultilevel"/>
@@ -935,7 +971,7 @@
 </file>
 
 <file path=word/styles.xml><?xml version="1.0" encoding="utf-8"?>
-<w:styles xmlns:mc="http://schemas.openxmlformats.org/markup-compatibility/2006" xmlns:r="http://schemas.openxmlformats.org/officeDocument/2006/relationships" xmlns:w="http://schemas.openxmlformats.org/wordprocessingml/2006/main" xmlns:w14="http://schemas.microsoft.com/office/word/2010/wordml" xmlns:w15="http://schemas.microsoft.com/office/word/2012/wordml" xmlns:w16cid="http://schemas.microsoft.com/office/word/2016/wordml/cid" xmlns:w16se="http://schemas.microsoft.com/office/word/2015/wordml/symex" mc:Ignorable="w14 w15 w16se w16cid">
+<w:styles xmlns:mc="http://schemas.openxmlformats.org/markup-compatibility/2006" xmlns:r="http://schemas.openxmlformats.org/officeDocument/2006/relationships" xmlns:w="http://schemas.openxmlformats.org/wordprocessingml/2006/main" xmlns:w14="http://schemas.microsoft.com/office/word/2010/wordml" xmlns:w15="http://schemas.microsoft.com/office/word/2012/wordml" mc:Ignorable="w14 w15">
   <w:docDefaults>
     <w:rPrDefault>
       <w:rPr>
@@ -949,7 +985,7 @@
       </w:pPr>
     </w:pPrDefault>
   </w:docDefaults>
-  <w:latentStyles w:defLockedState="0" w:defUIPriority="99" w:defSemiHidden="0" w:defUnhideWhenUsed="0" w:defQFormat="0" w:count="375">
+  <w:latentStyles w:defLockedState="0" w:defUIPriority="99" w:defSemiHidden="0" w:defUnhideWhenUsed="0" w:defQFormat="0" w:count="371">
     <w:lsdException w:name="Normal" w:uiPriority="0" w:qFormat="1"/>
     <w:lsdException w:name="heading 1" w:uiPriority="9" w:qFormat="1"/>
     <w:lsdException w:name="heading 2" w:semiHidden="1" w:uiPriority="9" w:unhideWhenUsed="1" w:qFormat="1"/>
@@ -1321,10 +1357,6 @@
     <w:lsdException w:name="List Table 5 Dark Accent 6" w:uiPriority="50"/>
     <w:lsdException w:name="List Table 6 Colorful Accent 6" w:uiPriority="51"/>
     <w:lsdException w:name="List Table 7 Colorful Accent 6" w:uiPriority="52"/>
-    <w:lsdException w:name="Mention" w:semiHidden="1" w:unhideWhenUsed="1"/>
-    <w:lsdException w:name="Smart Hyperlink" w:semiHidden="1" w:unhideWhenUsed="1"/>
-    <w:lsdException w:name="Hashtag" w:semiHidden="1" w:unhideWhenUsed="1"/>
-    <w:lsdException w:name="Unresolved Mention" w:semiHidden="1" w:unhideWhenUsed="1"/>
   </w:latentStyles>
   <w:style w:type="paragraph" w:default="1" w:styleId="Normal">
     <w:name w:val="Normal"/>

</xml_diff>